<commit_message>
add installation instruction docs
</commit_message>
<xml_diff>
--- a/docs/Installation.docx
+++ b/docs/Installation.docx
@@ -40,8 +40,10 @@
           <w:ilvl w:val="0"/>
           <w:numId w:val="3"/>
         </w:numPr>
-        <w:rPr>
-          <w:rFonts w:ascii="Times New Roman" w:hAnsi="Times New Roman" w:cs="Times New Roman"/>
+        <w:jc w:val="both"/>
+        <w:rPr>
+          <w:rFonts w:ascii="Times New Roman" w:hAnsi="Times New Roman" w:cs="Times New Roman"/>
+          <w:color w:val="FF0000"/>
           <w:sz w:val="28"/>
           <w:szCs w:val="28"/>
         </w:rPr>
@@ -51,10 +53,99 @@
           <w:rFonts w:ascii="Times New Roman" w:hAnsi="Times New Roman" w:cs="Times New Roman"/>
           <w:b/>
           <w:bCs/>
+          <w:color w:val="FF0000"/>
           <w:sz w:val="28"/>
           <w:szCs w:val="28"/>
           <w:u w:val="single"/>
         </w:rPr>
+        <w:t>Step 0:</w:t>
+      </w:r>
+      <w:r>
+        <w:rPr>
+          <w:rFonts w:ascii="Times New Roman" w:hAnsi="Times New Roman" w:cs="Times New Roman"/>
+          <w:color w:val="FF0000"/>
+          <w:sz w:val="28"/>
+          <w:szCs w:val="28"/>
+        </w:rPr>
+        <w:t xml:space="preserve"> Contact to a Technician of MIS-CTU to get an </w:t>
+      </w:r>
+      <w:proofErr w:type="spellStart"/>
+      <w:r>
+        <w:rPr>
+          <w:rFonts w:ascii="Times New Roman" w:hAnsi="Times New Roman" w:cs="Times New Roman"/>
+          <w:color w:val="FF0000"/>
+          <w:sz w:val="28"/>
+          <w:szCs w:val="28"/>
+        </w:rPr>
+        <w:t>img</w:t>
+      </w:r>
+      <w:proofErr w:type="spellEnd"/>
+      <w:r>
+        <w:rPr>
+          <w:rFonts w:ascii="Times New Roman" w:hAnsi="Times New Roman" w:cs="Times New Roman"/>
+          <w:color w:val="FF0000"/>
+          <w:sz w:val="28"/>
+          <w:szCs w:val="28"/>
+        </w:rPr>
+        <w:t xml:space="preserve"> file contain everything pre-configured, flash it to SD card using </w:t>
+      </w:r>
+      <w:hyperlink r:id="rId5" w:history="1">
+        <w:proofErr w:type="spellStart"/>
+        <w:r>
+          <w:rPr>
+            <w:rStyle w:val="Hyperlink"/>
+            <w:rFonts w:ascii="Times New Roman" w:hAnsi="Times New Roman" w:cs="Times New Roman"/>
+            <w:color w:val="FF0000"/>
+            <w:sz w:val="28"/>
+            <w:szCs w:val="28"/>
+          </w:rPr>
+          <w:t>Balena</w:t>
+        </w:r>
+        <w:proofErr w:type="spellEnd"/>
+        <w:r>
+          <w:rPr>
+            <w:rStyle w:val="Hyperlink"/>
+            <w:rFonts w:ascii="Times New Roman" w:hAnsi="Times New Roman" w:cs="Times New Roman"/>
+            <w:color w:val="FF0000"/>
+            <w:sz w:val="28"/>
+            <w:szCs w:val="28"/>
+          </w:rPr>
+          <w:t xml:space="preserve"> Etcher</w:t>
+        </w:r>
+      </w:hyperlink>
+      <w:r>
+        <w:rPr>
+          <w:rFonts w:ascii="Times New Roman" w:hAnsi="Times New Roman" w:cs="Times New Roman"/>
+          <w:color w:val="FF0000"/>
+          <w:sz w:val="28"/>
+          <w:szCs w:val="28"/>
+        </w:rPr>
+        <w:t>. If you do this step, you can skip all the steps below.</w:t>
+      </w:r>
+    </w:p>
+    <w:p>
+      <w:pPr>
+        <w:pStyle w:val="ListParagraph"/>
+        <w:numPr>
+          <w:ilvl w:val="0"/>
+          <w:numId w:val="3"/>
+        </w:numPr>
+        <w:jc w:val="both"/>
+        <w:rPr>
+          <w:rFonts w:ascii="Times New Roman" w:hAnsi="Times New Roman" w:cs="Times New Roman"/>
+          <w:sz w:val="28"/>
+          <w:szCs w:val="28"/>
+        </w:rPr>
+      </w:pPr>
+      <w:r>
+        <w:rPr>
+          <w:rFonts w:ascii="Times New Roman" w:hAnsi="Times New Roman" w:cs="Times New Roman"/>
+          <w:b/>
+          <w:bCs/>
+          <w:sz w:val="28"/>
+          <w:szCs w:val="28"/>
+          <w:u w:val="single"/>
+        </w:rPr>
         <w:t>Step 1:</w:t>
       </w:r>
       <w:r>
@@ -65,7 +156,7 @@
         </w:rPr>
         <w:t xml:space="preserve"> download latest </w:t>
       </w:r>
-      <w:hyperlink r:id="rId5" w:history="1">
+      <w:hyperlink r:id="rId6" w:history="1">
         <w:r>
           <w:rPr>
             <w:rStyle w:val="Hyperlink"/>
@@ -84,7 +175,7 @@
         </w:rPr>
         <w:t xml:space="preserve">, flash to SD card with </w:t>
       </w:r>
-      <w:hyperlink r:id="rId6" w:history="1">
+      <w:hyperlink r:id="rId7" w:history="1">
         <w:proofErr w:type="spellStart"/>
         <w:r>
           <w:rPr>
@@ -122,6 +213,7 @@
           <w:ilvl w:val="0"/>
           <w:numId w:val="3"/>
         </w:numPr>
+        <w:jc w:val="both"/>
         <w:rPr>
           <w:rFonts w:ascii="Times New Roman" w:hAnsi="Times New Roman" w:cs="Times New Roman"/>
           <w:sz w:val="28"/>
@@ -153,7 +245,17 @@
           <w:sz w:val="28"/>
           <w:szCs w:val="28"/>
         </w:rPr>
-        <w:t xml:space="preserve"> Sign in with user: pi, password: raspberry</w:t>
+        <w:t xml:space="preserve"> Sign in with user: pi, pass</w:t>
+      </w:r>
+      <w:bookmarkStart w:id="0" w:name="_GoBack"/>
+      <w:bookmarkEnd w:id="0"/>
+      <w:r>
+        <w:rPr>
+          <w:rFonts w:ascii="Times New Roman" w:hAnsi="Times New Roman" w:cs="Times New Roman"/>
+          <w:sz w:val="28"/>
+          <w:szCs w:val="28"/>
+        </w:rPr>
+        <w:t>word: raspberry</w:t>
       </w:r>
     </w:p>
     <w:p>
@@ -163,6 +265,7 @@
           <w:ilvl w:val="0"/>
           <w:numId w:val="1"/>
         </w:numPr>
+        <w:jc w:val="both"/>
         <w:rPr>
           <w:rFonts w:ascii="Times New Roman" w:hAnsi="Times New Roman" w:cs="Times New Roman"/>
           <w:sz w:val="28"/>
@@ -222,6 +325,7 @@
           <w:ilvl w:val="1"/>
           <w:numId w:val="1"/>
         </w:numPr>
+        <w:jc w:val="both"/>
         <w:rPr>
           <w:rFonts w:ascii="Arial" w:hAnsi="Arial" w:cs="Arial"/>
           <w:sz w:val="26"/>
@@ -292,6 +396,7 @@
           <w:ilvl w:val="1"/>
           <w:numId w:val="1"/>
         </w:numPr>
+        <w:jc w:val="both"/>
         <w:rPr>
           <w:rFonts w:ascii="Arial" w:hAnsi="Arial" w:cs="Arial"/>
           <w:sz w:val="26"/>
@@ -340,6 +445,7 @@
           <w:ilvl w:val="1"/>
           <w:numId w:val="1"/>
         </w:numPr>
+        <w:jc w:val="both"/>
         <w:rPr>
           <w:rFonts w:ascii="Arial" w:hAnsi="Arial" w:cs="Arial"/>
           <w:sz w:val="26"/>
@@ -393,7 +499,7 @@
     </w:p>
     <w:p>
       <w:pPr>
-        <w:jc w:val="center"/>
+        <w:jc w:val="both"/>
         <w:rPr>
           <w:rFonts w:ascii="Arial" w:hAnsi="Arial" w:cs="Arial"/>
           <w:sz w:val="26"/>
@@ -420,7 +526,7 @@
                     <pic:cNvPicPr/>
                   </pic:nvPicPr>
                   <pic:blipFill>
-                    <a:blip r:embed="rId7"/>
+                    <a:blip r:embed="rId8"/>
                     <a:stretch>
                       <a:fillRect/>
                     </a:stretch>
@@ -448,6 +554,7 @@
           <w:ilvl w:val="1"/>
           <w:numId w:val="1"/>
         </w:numPr>
+        <w:jc w:val="both"/>
         <w:rPr>
           <w:rFonts w:ascii="Arial" w:hAnsi="Arial" w:cs="Arial"/>
           <w:sz w:val="26"/>
@@ -470,6 +577,7 @@
           <w:ilvl w:val="1"/>
           <w:numId w:val="1"/>
         </w:numPr>
+        <w:jc w:val="both"/>
         <w:rPr>
           <w:rFonts w:ascii="Arial" w:hAnsi="Arial" w:cs="Arial"/>
           <w:sz w:val="26"/>
@@ -484,7 +592,7 @@
         </w:rPr>
         <w:t xml:space="preserve">Fill in proxy setting with </w:t>
       </w:r>
-      <w:hyperlink r:id="rId8" w:history="1">
+      <w:hyperlink r:id="rId9" w:history="1">
         <w:r>
           <w:rPr>
             <w:rStyle w:val="Hyperlink"/>
@@ -498,7 +606,7 @@
     </w:p>
     <w:p>
       <w:pPr>
-        <w:jc w:val="center"/>
+        <w:jc w:val="both"/>
         <w:rPr>
           <w:rFonts w:ascii="Times New Roman" w:hAnsi="Times New Roman" w:cs="Times New Roman"/>
           <w:sz w:val="28"/>
@@ -509,258 +617,12 @@
         <w:rPr>
           <w:noProof/>
         </w:rPr>
+        <w:lastRenderedPageBreak/>
         <w:drawing>
           <wp:inline distT="0" distB="0" distL="0" distR="0" wp14:anchorId="1C03E307" wp14:editId="25B0E7AE">
             <wp:extent cx="4732020" cy="2772984"/>
             <wp:effectExtent l="0" t="0" r="0" b="8890"/>
             <wp:docPr id="2" name="Picture 2"/>
-            <wp:cNvGraphicFramePr>
-              <a:graphicFrameLocks xmlns:a="http://schemas.openxmlformats.org/drawingml/2006/main" noChangeAspect="1"/>
-            </wp:cNvGraphicFramePr>
-            <a:graphic xmlns:a="http://schemas.openxmlformats.org/drawingml/2006/main">
-              <a:graphicData uri="http://schemas.openxmlformats.org/drawingml/2006/picture">
-                <pic:pic xmlns:pic="http://schemas.openxmlformats.org/drawingml/2006/picture">
-                  <pic:nvPicPr>
-                    <pic:cNvPr id="1" name=""/>
-                    <pic:cNvPicPr/>
-                  </pic:nvPicPr>
-                  <pic:blipFill>
-                    <a:blip r:embed="rId9"/>
-                    <a:stretch>
-                      <a:fillRect/>
-                    </a:stretch>
-                  </pic:blipFill>
-                  <pic:spPr>
-                    <a:xfrm>
-                      <a:off x="0" y="0"/>
-                      <a:ext cx="4760995" cy="2789964"/>
-                    </a:xfrm>
-                    <a:prstGeom prst="rect">
-                      <a:avLst/>
-                    </a:prstGeom>
-                  </pic:spPr>
-                </pic:pic>
-              </a:graphicData>
-            </a:graphic>
-          </wp:inline>
-        </w:drawing>
-      </w:r>
-    </w:p>
-    <w:p>
-      <w:pPr>
-        <w:pStyle w:val="ListParagraph"/>
-        <w:numPr>
-          <w:ilvl w:val="1"/>
-          <w:numId w:val="1"/>
-        </w:numPr>
-        <w:rPr>
-          <w:rFonts w:ascii="Times New Roman" w:hAnsi="Times New Roman" w:cs="Times New Roman"/>
-          <w:sz w:val="28"/>
-          <w:szCs w:val="28"/>
-        </w:rPr>
-      </w:pPr>
-      <w:r>
-        <w:rPr>
-          <w:rFonts w:ascii="Times New Roman" w:hAnsi="Times New Roman" w:cs="Times New Roman"/>
-          <w:sz w:val="28"/>
-          <w:szCs w:val="28"/>
-        </w:rPr>
-        <w:lastRenderedPageBreak/>
-        <w:t xml:space="preserve">Return to main menu, choose </w:t>
-      </w:r>
-      <w:r>
-        <w:rPr>
-          <w:rFonts w:ascii="Times New Roman" w:hAnsi="Times New Roman" w:cs="Times New Roman"/>
-          <w:sz w:val="28"/>
-          <w:szCs w:val="28"/>
-        </w:rPr>
-        <w:t>4. Localization Option</w:t>
-      </w:r>
-      <w:r>
-        <w:rPr>
-          <w:rFonts w:ascii="Times New Roman" w:hAnsi="Times New Roman" w:cs="Times New Roman"/>
-          <w:sz w:val="28"/>
-          <w:szCs w:val="28"/>
-        </w:rPr>
-        <w:t>s</w:t>
-      </w:r>
-      <w:r>
-        <w:rPr>
-          <w:rFonts w:ascii="Times New Roman" w:hAnsi="Times New Roman" w:cs="Times New Roman"/>
-          <w:sz w:val="28"/>
-          <w:szCs w:val="28"/>
-        </w:rPr>
-        <w:t xml:space="preserve"> &gt; I2 Change </w:t>
-      </w:r>
-      <w:proofErr w:type="spellStart"/>
-      <w:r>
-        <w:rPr>
-          <w:rFonts w:ascii="Times New Roman" w:hAnsi="Times New Roman" w:cs="Times New Roman"/>
-          <w:sz w:val="28"/>
-          <w:szCs w:val="28"/>
-        </w:rPr>
-        <w:t>Timezone</w:t>
-      </w:r>
-      <w:proofErr w:type="spellEnd"/>
-      <w:r>
-        <w:rPr>
-          <w:rFonts w:ascii="Times New Roman" w:hAnsi="Times New Roman" w:cs="Times New Roman"/>
-          <w:sz w:val="28"/>
-          <w:szCs w:val="28"/>
-        </w:rPr>
-        <w:t xml:space="preserve"> &gt; Asia &gt; Ho Chi Minh City</w:t>
-      </w:r>
-    </w:p>
-    <w:p>
-      <w:pPr>
-        <w:pStyle w:val="ListParagraph"/>
-        <w:numPr>
-          <w:ilvl w:val="1"/>
-          <w:numId w:val="1"/>
-        </w:numPr>
-        <w:rPr>
-          <w:rFonts w:ascii="Times New Roman" w:hAnsi="Times New Roman" w:cs="Times New Roman"/>
-          <w:sz w:val="28"/>
-          <w:szCs w:val="28"/>
-        </w:rPr>
-      </w:pPr>
-      <w:r>
-        <w:rPr>
-          <w:rFonts w:ascii="Times New Roman" w:hAnsi="Times New Roman" w:cs="Times New Roman"/>
-          <w:sz w:val="28"/>
-          <w:szCs w:val="28"/>
-        </w:rPr>
-        <w:t>Return to main menu, choose</w:t>
-      </w:r>
-      <w:r>
-        <w:rPr>
-          <w:rFonts w:ascii="Times New Roman" w:hAnsi="Times New Roman" w:cs="Times New Roman"/>
-          <w:sz w:val="28"/>
-          <w:szCs w:val="28"/>
-        </w:rPr>
-        <w:t xml:space="preserve"> 5. Interfacing Options &gt; P2 SSH &gt; Enable</w:t>
-      </w:r>
-    </w:p>
-    <w:p>
-      <w:pPr>
-        <w:pStyle w:val="ListParagraph"/>
-        <w:numPr>
-          <w:ilvl w:val="1"/>
-          <w:numId w:val="1"/>
-        </w:numPr>
-        <w:rPr>
-          <w:rFonts w:ascii="Times New Roman" w:hAnsi="Times New Roman" w:cs="Times New Roman"/>
-          <w:sz w:val="28"/>
-          <w:szCs w:val="28"/>
-        </w:rPr>
-      </w:pPr>
-      <w:r>
-        <w:rPr>
-          <w:rFonts w:ascii="Times New Roman" w:hAnsi="Times New Roman" w:cs="Times New Roman"/>
-          <w:sz w:val="28"/>
-          <w:szCs w:val="28"/>
-        </w:rPr>
-        <w:t>Return to main menu, choose 5. Interfacing Options &gt; P</w:t>
-      </w:r>
-      <w:r>
-        <w:rPr>
-          <w:rFonts w:ascii="Times New Roman" w:hAnsi="Times New Roman" w:cs="Times New Roman"/>
-          <w:sz w:val="28"/>
-          <w:szCs w:val="28"/>
-        </w:rPr>
-        <w:t>5</w:t>
-      </w:r>
-      <w:r>
-        <w:rPr>
-          <w:rFonts w:ascii="Times New Roman" w:hAnsi="Times New Roman" w:cs="Times New Roman"/>
-          <w:sz w:val="28"/>
-          <w:szCs w:val="28"/>
-        </w:rPr>
-        <w:t xml:space="preserve"> </w:t>
-      </w:r>
-      <w:r>
-        <w:rPr>
-          <w:rFonts w:ascii="Times New Roman" w:hAnsi="Times New Roman" w:cs="Times New Roman"/>
-          <w:sz w:val="28"/>
-          <w:szCs w:val="28"/>
-        </w:rPr>
-        <w:t>I2C</w:t>
-      </w:r>
-      <w:r>
-        <w:rPr>
-          <w:rFonts w:ascii="Times New Roman" w:hAnsi="Times New Roman" w:cs="Times New Roman"/>
-          <w:sz w:val="28"/>
-          <w:szCs w:val="28"/>
-        </w:rPr>
-        <w:t xml:space="preserve"> &gt; Enable</w:t>
-      </w:r>
-    </w:p>
-    <w:p>
-      <w:pPr>
-        <w:pStyle w:val="ListParagraph"/>
-        <w:numPr>
-          <w:ilvl w:val="1"/>
-          <w:numId w:val="1"/>
-        </w:numPr>
-        <w:rPr>
-          <w:rFonts w:ascii="Times New Roman" w:hAnsi="Times New Roman" w:cs="Times New Roman"/>
-          <w:sz w:val="28"/>
-          <w:szCs w:val="28"/>
-        </w:rPr>
-      </w:pPr>
-      <w:r>
-        <w:rPr>
-          <w:rFonts w:ascii="Times New Roman" w:hAnsi="Times New Roman" w:cs="Times New Roman"/>
-          <w:sz w:val="28"/>
-          <w:szCs w:val="28"/>
-        </w:rPr>
-        <w:t xml:space="preserve">Return to main menu, choose 5. Interfacing Options &gt; </w:t>
-      </w:r>
-      <w:r>
-        <w:rPr>
-          <w:rFonts w:ascii="Times New Roman" w:hAnsi="Times New Roman" w:cs="Times New Roman"/>
-          <w:sz w:val="28"/>
-          <w:szCs w:val="28"/>
-        </w:rPr>
-        <w:t>P6 Serial</w:t>
-      </w:r>
-      <w:r>
-        <w:rPr>
-          <w:rFonts w:ascii="Times New Roman" w:hAnsi="Times New Roman" w:cs="Times New Roman"/>
-          <w:sz w:val="28"/>
-          <w:szCs w:val="28"/>
-        </w:rPr>
-        <w:t xml:space="preserve"> &gt; </w:t>
-      </w:r>
-      <w:r>
-        <w:rPr>
-          <w:rFonts w:ascii="Times New Roman" w:hAnsi="Times New Roman" w:cs="Times New Roman"/>
-          <w:sz w:val="28"/>
-          <w:szCs w:val="28"/>
-        </w:rPr>
-        <w:t>Disable login shell to be accessible over serial (No) &gt; Enable Serial port hardware (Yes)</w:t>
-      </w:r>
-    </w:p>
-    <w:p>
-      <w:pPr>
-        <w:pStyle w:val="ListParagraph"/>
-        <w:ind w:left="1440"/>
-        <w:jc w:val="center"/>
-        <w:rPr>
-          <w:rFonts w:ascii="Times New Roman" w:hAnsi="Times New Roman" w:cs="Times New Roman"/>
-          <w:sz w:val="28"/>
-          <w:szCs w:val="28"/>
-        </w:rPr>
-      </w:pPr>
-      <w:r>
-        <w:rPr>
-          <w:noProof/>
-        </w:rPr>
-        <w:drawing>
-          <wp:inline distT="0" distB="0" distL="0" distR="0" wp14:anchorId="552FE31A" wp14:editId="14B0A7AF">
-            <wp:extent cx="3390900" cy="2690999"/>
-            <wp:effectExtent l="0" t="0" r="0" b="0"/>
-            <wp:docPr id="3" name="Picture 3"/>
             <wp:cNvGraphicFramePr>
               <a:graphicFrameLocks xmlns:a="http://schemas.openxmlformats.org/drawingml/2006/main" noChangeAspect="1"/>
             </wp:cNvGraphicFramePr>
@@ -780,7 +642,7 @@
                   <pic:spPr>
                     <a:xfrm>
                       <a:off x="0" y="0"/>
-                      <a:ext cx="3418147" cy="2712622"/>
+                      <a:ext cx="4760995" cy="2789964"/>
                     </a:xfrm>
                     <a:prstGeom prst="rect">
                       <a:avLst/>
@@ -800,146 +662,130 @@
           <w:ilvl w:val="1"/>
           <w:numId w:val="1"/>
         </w:numPr>
-        <w:rPr>
-          <w:rFonts w:ascii="Times New Roman" w:hAnsi="Times New Roman" w:cs="Times New Roman"/>
-          <w:sz w:val="28"/>
-          <w:szCs w:val="28"/>
-        </w:rPr>
-      </w:pPr>
-      <w:r>
-        <w:rPr>
-          <w:rFonts w:ascii="Times New Roman" w:hAnsi="Times New Roman" w:cs="Times New Roman"/>
-          <w:sz w:val="28"/>
-          <w:szCs w:val="28"/>
-        </w:rPr>
-        <w:t>Reboot to finish</w:t>
+        <w:jc w:val="both"/>
+        <w:rPr>
+          <w:rFonts w:ascii="Times New Roman" w:hAnsi="Times New Roman" w:cs="Times New Roman"/>
+          <w:sz w:val="28"/>
+          <w:szCs w:val="28"/>
+        </w:rPr>
+      </w:pPr>
+      <w:r>
+        <w:rPr>
+          <w:rFonts w:ascii="Times New Roman" w:hAnsi="Times New Roman" w:cs="Times New Roman"/>
+          <w:sz w:val="28"/>
+          <w:szCs w:val="28"/>
+        </w:rPr>
+        <w:t>Return to main menu, choose 4. Localization Option</w:t>
+      </w:r>
+      <w:r>
+        <w:rPr>
+          <w:rFonts w:ascii="Times New Roman" w:hAnsi="Times New Roman" w:cs="Times New Roman"/>
+          <w:sz w:val="28"/>
+          <w:szCs w:val="28"/>
+        </w:rPr>
+        <w:t>s</w:t>
+      </w:r>
+      <w:r>
+        <w:rPr>
+          <w:rFonts w:ascii="Times New Roman" w:hAnsi="Times New Roman" w:cs="Times New Roman"/>
+          <w:sz w:val="28"/>
+          <w:szCs w:val="28"/>
+        </w:rPr>
+        <w:t xml:space="preserve"> &gt; I2 Change </w:t>
+      </w:r>
+      <w:proofErr w:type="spellStart"/>
+      <w:r>
+        <w:rPr>
+          <w:rFonts w:ascii="Times New Roman" w:hAnsi="Times New Roman" w:cs="Times New Roman"/>
+          <w:sz w:val="28"/>
+          <w:szCs w:val="28"/>
+        </w:rPr>
+        <w:t>Timezone</w:t>
+      </w:r>
+      <w:proofErr w:type="spellEnd"/>
+      <w:r>
+        <w:rPr>
+          <w:rFonts w:ascii="Times New Roman" w:hAnsi="Times New Roman" w:cs="Times New Roman"/>
+          <w:sz w:val="28"/>
+          <w:szCs w:val="28"/>
+        </w:rPr>
+        <w:t xml:space="preserve"> &gt; Asia &gt; Ho Chi Minh City</w:t>
       </w:r>
     </w:p>
     <w:p>
       <w:pPr>
-        <w:rPr>
-          <w:rFonts w:ascii="Times New Roman" w:hAnsi="Times New Roman" w:cs="Times New Roman"/>
-          <w:sz w:val="28"/>
-          <w:szCs w:val="28"/>
-        </w:rPr>
-      </w:pPr>
-      <w:r>
-        <w:rPr>
-          <w:rFonts w:ascii="Times New Roman" w:hAnsi="Times New Roman" w:cs="Times New Roman"/>
-          <w:sz w:val="28"/>
-          <w:szCs w:val="28"/>
-        </w:rPr>
-        <w:br w:type="page"/>
+        <w:pStyle w:val="ListParagraph"/>
+        <w:numPr>
+          <w:ilvl w:val="1"/>
+          <w:numId w:val="1"/>
+        </w:numPr>
+        <w:jc w:val="both"/>
+        <w:rPr>
+          <w:rFonts w:ascii="Times New Roman" w:hAnsi="Times New Roman" w:cs="Times New Roman"/>
+          <w:sz w:val="28"/>
+          <w:szCs w:val="28"/>
+        </w:rPr>
+      </w:pPr>
+      <w:r>
+        <w:rPr>
+          <w:rFonts w:ascii="Times New Roman" w:hAnsi="Times New Roman" w:cs="Times New Roman"/>
+          <w:sz w:val="28"/>
+          <w:szCs w:val="28"/>
+        </w:rPr>
+        <w:t>Return to main menu, choose 5. Interfacing Options &gt; P2 SSH &gt; Enable</w:t>
       </w:r>
     </w:p>
     <w:p>
       <w:pPr>
         <w:pStyle w:val="ListParagraph"/>
         <w:numPr>
-          <w:ilvl w:val="0"/>
+          <w:ilvl w:val="1"/>
           <w:numId w:val="1"/>
         </w:numPr>
-        <w:rPr>
-          <w:rFonts w:ascii="Times New Roman" w:hAnsi="Times New Roman" w:cs="Times New Roman"/>
-          <w:sz w:val="28"/>
-          <w:szCs w:val="28"/>
-        </w:rPr>
-      </w:pPr>
-      <w:r>
-        <w:rPr>
-          <w:rFonts w:ascii="Times New Roman" w:hAnsi="Times New Roman" w:cs="Times New Roman"/>
-          <w:b/>
-          <w:bCs/>
-          <w:sz w:val="28"/>
-          <w:szCs w:val="28"/>
-          <w:u w:val="single"/>
-        </w:rPr>
-        <w:lastRenderedPageBreak/>
-        <w:t>Step 4:</w:t>
-      </w:r>
-      <w:r>
-        <w:rPr>
-          <w:rFonts w:ascii="Times New Roman" w:hAnsi="Times New Roman" w:cs="Times New Roman"/>
-          <w:sz w:val="28"/>
-          <w:szCs w:val="28"/>
-        </w:rPr>
-        <w:t xml:space="preserve"> Use command </w:t>
-      </w:r>
-      <w:r>
-        <w:rPr>
-          <w:rFonts w:ascii="Arial" w:eastAsia="Times New Roman" w:hAnsi="Arial" w:cs="Arial"/>
-          <w:color w:val="222222"/>
-          <w:sz w:val="21"/>
-          <w:szCs w:val="21"/>
-        </w:rPr>
-        <w:t>ifconfig</w:t>
-      </w:r>
-      <w:r>
-        <w:rPr>
-          <w:rFonts w:ascii="Times New Roman" w:hAnsi="Times New Roman" w:cs="Times New Roman"/>
-          <w:sz w:val="28"/>
-          <w:szCs w:val="28"/>
-        </w:rPr>
-        <w:t xml:space="preserve"> to figure out the IP of the Raspberry Pi. Log in to Raspberry Pi using WinSCP (on the same network). Copy file </w:t>
-      </w:r>
-      <w:r>
-        <w:rPr>
-          <w:rFonts w:ascii="Times New Roman" w:hAnsi="Times New Roman" w:cs="Times New Roman"/>
-          <w:b/>
-          <w:bCs/>
-          <w:sz w:val="28"/>
-          <w:szCs w:val="28"/>
-        </w:rPr>
-        <w:t>environment_preparation.sh</w:t>
-      </w:r>
-      <w:r>
-        <w:rPr>
-          <w:rFonts w:ascii="Times New Roman" w:hAnsi="Times New Roman" w:cs="Times New Roman"/>
-          <w:b/>
-          <w:bCs/>
-          <w:sz w:val="28"/>
-          <w:szCs w:val="28"/>
-        </w:rPr>
-        <w:t xml:space="preserve"> </w:t>
-      </w:r>
-      <w:r>
-        <w:rPr>
-          <w:rFonts w:ascii="Times New Roman" w:hAnsi="Times New Roman" w:cs="Times New Roman"/>
-          <w:sz w:val="28"/>
-          <w:szCs w:val="28"/>
-        </w:rPr>
-        <w:t xml:space="preserve">to the Rasp (/home/&lt;user&gt;/). </w:t>
-      </w:r>
-      <w:r>
-        <w:rPr>
-          <w:rFonts w:ascii="Times New Roman" w:hAnsi="Times New Roman" w:cs="Times New Roman"/>
-          <w:b/>
-          <w:bCs/>
-          <w:sz w:val="28"/>
-          <w:szCs w:val="28"/>
-        </w:rPr>
-        <w:t>Caution:</w:t>
-      </w:r>
-      <w:r>
-        <w:rPr>
-          <w:rFonts w:ascii="Times New Roman" w:hAnsi="Times New Roman" w:cs="Times New Roman"/>
-          <w:sz w:val="28"/>
-          <w:szCs w:val="28"/>
-        </w:rPr>
-        <w:t xml:space="preserve"> use </w:t>
-      </w:r>
-      <w:r>
-        <w:rPr>
-          <w:rFonts w:ascii="Times New Roman" w:hAnsi="Times New Roman" w:cs="Times New Roman"/>
-          <w:sz w:val="28"/>
-          <w:szCs w:val="28"/>
-        </w:rPr>
-        <w:t>Text as the Transfer type.</w:t>
+        <w:jc w:val="both"/>
+        <w:rPr>
+          <w:rFonts w:ascii="Times New Roman" w:hAnsi="Times New Roman" w:cs="Times New Roman"/>
+          <w:sz w:val="28"/>
+          <w:szCs w:val="28"/>
+        </w:rPr>
+      </w:pPr>
+      <w:r>
+        <w:rPr>
+          <w:rFonts w:ascii="Times New Roman" w:hAnsi="Times New Roman" w:cs="Times New Roman"/>
+          <w:sz w:val="28"/>
+          <w:szCs w:val="28"/>
+        </w:rPr>
+        <w:t>Return to main menu, choose 5. Interfacing Options &gt; P5 I2C &gt; Enable</w:t>
       </w:r>
     </w:p>
     <w:p>
       <w:pPr>
         <w:pStyle w:val="ListParagraph"/>
+        <w:numPr>
+          <w:ilvl w:val="1"/>
+          <w:numId w:val="1"/>
+        </w:numPr>
+        <w:jc w:val="both"/>
+        <w:rPr>
+          <w:rFonts w:ascii="Times New Roman" w:hAnsi="Times New Roman" w:cs="Times New Roman"/>
+          <w:sz w:val="28"/>
+          <w:szCs w:val="28"/>
+        </w:rPr>
+      </w:pPr>
+      <w:r>
+        <w:rPr>
+          <w:rFonts w:ascii="Times New Roman" w:hAnsi="Times New Roman" w:cs="Times New Roman"/>
+          <w:sz w:val="28"/>
+          <w:szCs w:val="28"/>
+        </w:rPr>
+        <w:t>Return to main menu, choose 5. Interfacing Options &gt; P6 Serial &gt; Disable login shell to be accessible over serial (No) &gt; Enable Serial port hardware (Yes)</w:t>
+      </w:r>
+    </w:p>
+    <w:p>
+      <w:pPr>
+        <w:pStyle w:val="ListParagraph"/>
+        <w:ind w:left="1440"/>
+        <w:jc w:val="both"/>
         <w:rPr>
           <w:rFonts w:ascii="Times New Roman" w:hAnsi="Times New Roman" w:cs="Times New Roman"/>
           <w:sz w:val="28"/>
@@ -951,10 +797,10 @@
           <w:noProof/>
         </w:rPr>
         <w:drawing>
-          <wp:inline distT="0" distB="0" distL="0" distR="0" wp14:anchorId="177BAAE2" wp14:editId="7738177B">
-            <wp:extent cx="5943600" cy="4991735"/>
+          <wp:inline distT="0" distB="0" distL="0" distR="0" wp14:anchorId="552FE31A" wp14:editId="14B0A7AF">
+            <wp:extent cx="3390900" cy="2690999"/>
             <wp:effectExtent l="0" t="0" r="0" b="0"/>
-            <wp:docPr id="4" name="Picture 4"/>
+            <wp:docPr id="3" name="Picture 3"/>
             <wp:cNvGraphicFramePr>
               <a:graphicFrameLocks xmlns:a="http://schemas.openxmlformats.org/drawingml/2006/main" noChangeAspect="1"/>
             </wp:cNvGraphicFramePr>
@@ -974,6 +820,204 @@
                   <pic:spPr>
                     <a:xfrm>
                       <a:off x="0" y="0"/>
+                      <a:ext cx="3418147" cy="2712622"/>
+                    </a:xfrm>
+                    <a:prstGeom prst="rect">
+                      <a:avLst/>
+                    </a:prstGeom>
+                  </pic:spPr>
+                </pic:pic>
+              </a:graphicData>
+            </a:graphic>
+          </wp:inline>
+        </w:drawing>
+      </w:r>
+    </w:p>
+    <w:p>
+      <w:pPr>
+        <w:pStyle w:val="ListParagraph"/>
+        <w:numPr>
+          <w:ilvl w:val="1"/>
+          <w:numId w:val="1"/>
+        </w:numPr>
+        <w:jc w:val="both"/>
+        <w:rPr>
+          <w:rFonts w:ascii="Times New Roman" w:hAnsi="Times New Roman" w:cs="Times New Roman"/>
+          <w:sz w:val="28"/>
+          <w:szCs w:val="28"/>
+        </w:rPr>
+      </w:pPr>
+      <w:r>
+        <w:rPr>
+          <w:rFonts w:ascii="Times New Roman" w:hAnsi="Times New Roman" w:cs="Times New Roman"/>
+          <w:sz w:val="28"/>
+          <w:szCs w:val="28"/>
+        </w:rPr>
+        <w:t>Reboot to finish</w:t>
+      </w:r>
+    </w:p>
+    <w:p>
+      <w:pPr>
+        <w:jc w:val="both"/>
+        <w:rPr>
+          <w:rFonts w:ascii="Times New Roman" w:hAnsi="Times New Roman" w:cs="Times New Roman"/>
+          <w:sz w:val="28"/>
+          <w:szCs w:val="28"/>
+        </w:rPr>
+      </w:pPr>
+      <w:r>
+        <w:rPr>
+          <w:rFonts w:ascii="Times New Roman" w:hAnsi="Times New Roman" w:cs="Times New Roman"/>
+          <w:sz w:val="28"/>
+          <w:szCs w:val="28"/>
+        </w:rPr>
+        <w:br w:type="page"/>
+      </w:r>
+    </w:p>
+    <w:p>
+      <w:pPr>
+        <w:pStyle w:val="ListParagraph"/>
+        <w:numPr>
+          <w:ilvl w:val="0"/>
+          <w:numId w:val="1"/>
+        </w:numPr>
+        <w:jc w:val="both"/>
+        <w:rPr>
+          <w:rFonts w:ascii="Times New Roman" w:hAnsi="Times New Roman" w:cs="Times New Roman"/>
+          <w:sz w:val="28"/>
+          <w:szCs w:val="28"/>
+        </w:rPr>
+      </w:pPr>
+      <w:r>
+        <w:rPr>
+          <w:rFonts w:ascii="Times New Roman" w:hAnsi="Times New Roman" w:cs="Times New Roman"/>
+          <w:b/>
+          <w:bCs/>
+          <w:sz w:val="28"/>
+          <w:szCs w:val="28"/>
+          <w:u w:val="single"/>
+        </w:rPr>
+        <w:lastRenderedPageBreak/>
+        <w:t>Step 4:</w:t>
+      </w:r>
+      <w:r>
+        <w:rPr>
+          <w:rFonts w:ascii="Times New Roman" w:hAnsi="Times New Roman" w:cs="Times New Roman"/>
+          <w:sz w:val="28"/>
+          <w:szCs w:val="28"/>
+        </w:rPr>
+        <w:t xml:space="preserve"> Use command </w:t>
+      </w:r>
+      <w:r>
+        <w:rPr>
+          <w:rFonts w:ascii="Arial" w:eastAsia="Times New Roman" w:hAnsi="Arial" w:cs="Arial"/>
+          <w:color w:val="222222"/>
+          <w:sz w:val="21"/>
+          <w:szCs w:val="21"/>
+        </w:rPr>
+        <w:t>ifconfig</w:t>
+      </w:r>
+      <w:r>
+        <w:rPr>
+          <w:rFonts w:ascii="Times New Roman" w:hAnsi="Times New Roman" w:cs="Times New Roman"/>
+          <w:sz w:val="28"/>
+          <w:szCs w:val="28"/>
+        </w:rPr>
+        <w:t xml:space="preserve"> to figure out the IP of the Raspberry Pi. Log in to Raspberry Pi using WinSCP (on the same network). Copy file </w:t>
+      </w:r>
+      <w:r>
+        <w:rPr>
+          <w:rFonts w:ascii="Times New Roman" w:hAnsi="Times New Roman" w:cs="Times New Roman"/>
+          <w:b/>
+          <w:bCs/>
+          <w:sz w:val="28"/>
+          <w:szCs w:val="28"/>
+        </w:rPr>
+        <w:t>environment_preparation.sh</w:t>
+      </w:r>
+      <w:r>
+        <w:rPr>
+          <w:rFonts w:ascii="Times New Roman" w:hAnsi="Times New Roman" w:cs="Times New Roman"/>
+          <w:b/>
+          <w:bCs/>
+          <w:sz w:val="28"/>
+          <w:szCs w:val="28"/>
+        </w:rPr>
+        <w:t xml:space="preserve"> </w:t>
+      </w:r>
+      <w:r>
+        <w:rPr>
+          <w:rFonts w:ascii="Times New Roman" w:hAnsi="Times New Roman" w:cs="Times New Roman"/>
+          <w:sz w:val="28"/>
+          <w:szCs w:val="28"/>
+        </w:rPr>
+        <w:t xml:space="preserve">to the Rasp (/home/&lt;user&gt;/). </w:t>
+      </w:r>
+      <w:r>
+        <w:rPr>
+          <w:rFonts w:ascii="Times New Roman" w:hAnsi="Times New Roman" w:cs="Times New Roman"/>
+          <w:b/>
+          <w:bCs/>
+          <w:sz w:val="28"/>
+          <w:szCs w:val="28"/>
+        </w:rPr>
+        <w:t>Caution:</w:t>
+      </w:r>
+      <w:r>
+        <w:rPr>
+          <w:rFonts w:ascii="Times New Roman" w:hAnsi="Times New Roman" w:cs="Times New Roman"/>
+          <w:sz w:val="28"/>
+          <w:szCs w:val="28"/>
+        </w:rPr>
+        <w:t xml:space="preserve"> use </w:t>
+      </w:r>
+      <w:r>
+        <w:rPr>
+          <w:rFonts w:ascii="Times New Roman" w:hAnsi="Times New Roman" w:cs="Times New Roman"/>
+          <w:sz w:val="28"/>
+          <w:szCs w:val="28"/>
+        </w:rPr>
+        <w:t>Text as the Transfer type.</w:t>
+      </w:r>
+    </w:p>
+    <w:p>
+      <w:pPr>
+        <w:pStyle w:val="ListParagraph"/>
+        <w:jc w:val="both"/>
+        <w:rPr>
+          <w:rFonts w:ascii="Times New Roman" w:hAnsi="Times New Roman" w:cs="Times New Roman"/>
+          <w:sz w:val="28"/>
+          <w:szCs w:val="28"/>
+        </w:rPr>
+      </w:pPr>
+      <w:r>
+        <w:rPr>
+          <w:noProof/>
+        </w:rPr>
+        <w:drawing>
+          <wp:inline distT="0" distB="0" distL="0" distR="0" wp14:anchorId="177BAAE2" wp14:editId="7738177B">
+            <wp:extent cx="5943600" cy="4991735"/>
+            <wp:effectExtent l="0" t="0" r="0" b="0"/>
+            <wp:docPr id="4" name="Picture 4"/>
+            <wp:cNvGraphicFramePr>
+              <a:graphicFrameLocks xmlns:a="http://schemas.openxmlformats.org/drawingml/2006/main" noChangeAspect="1"/>
+            </wp:cNvGraphicFramePr>
+            <a:graphic xmlns:a="http://schemas.openxmlformats.org/drawingml/2006/main">
+              <a:graphicData uri="http://schemas.openxmlformats.org/drawingml/2006/picture">
+                <pic:pic xmlns:pic="http://schemas.openxmlformats.org/drawingml/2006/picture">
+                  <pic:nvPicPr>
+                    <pic:cNvPr id="1" name=""/>
+                    <pic:cNvPicPr/>
+                  </pic:nvPicPr>
+                  <pic:blipFill>
+                    <a:blip r:embed="rId12"/>
+                    <a:stretch>
+                      <a:fillRect/>
+                    </a:stretch>
+                  </pic:blipFill>
+                  <pic:spPr>
+                    <a:xfrm>
+                      <a:off x="0" y="0"/>
                       <a:ext cx="5943600" cy="4991735"/>
                     </a:xfrm>
                     <a:prstGeom prst="rect">
@@ -994,6 +1038,7 @@
           <w:ilvl w:val="0"/>
           <w:numId w:val="1"/>
         </w:numPr>
+        <w:jc w:val="both"/>
         <w:rPr>
           <w:rFonts w:ascii="Times New Roman" w:hAnsi="Times New Roman" w:cs="Times New Roman"/>
           <w:sz w:val="28"/>
@@ -1133,6 +1178,7 @@
           <w:ilvl w:val="0"/>
           <w:numId w:val="1"/>
         </w:numPr>
+        <w:jc w:val="both"/>
         <w:rPr>
           <w:rFonts w:ascii="Times New Roman" w:hAnsi="Times New Roman" w:cs="Times New Roman"/>
           <w:sz w:val="28"/>
@@ -1229,6 +1275,7 @@
           <w:ilvl w:val="0"/>
           <w:numId w:val="1"/>
         </w:numPr>
+        <w:jc w:val="both"/>
         <w:rPr>
           <w:rFonts w:ascii="Times New Roman" w:hAnsi="Times New Roman" w:cs="Times New Roman"/>
           <w:sz w:val="28"/>
@@ -1256,8 +1303,6 @@
         </w:rPr>
         <w:t xml:space="preserve"> shutdown and put the Raspberry Pi on the system PCB, put on cables and USB connection. Start up the system, log in with SSH to check working status of the device.</w:t>
       </w:r>
-      <w:bookmarkStart w:id="0" w:name="_GoBack"/>
-      <w:bookmarkEnd w:id="0"/>
     </w:p>
     <w:sectPr>
       <w:pgSz w:w="12240" w:h="15840"/>
@@ -1743,6 +1788,7 @@
     <w:lsdException w:name="HTML Sample" w:semiHidden="1" w:unhideWhenUsed="1"/>
     <w:lsdException w:name="HTML Typewriter" w:semiHidden="1" w:unhideWhenUsed="1"/>
     <w:lsdException w:name="HTML Variable" w:semiHidden="1" w:unhideWhenUsed="1"/>
+    <w:lsdException w:name="Normal Table" w:semiHidden="1" w:unhideWhenUsed="1"/>
     <w:lsdException w:name="annotation subject" w:semiHidden="1" w:unhideWhenUsed="1"/>
     <w:lsdException w:name="No List" w:semiHidden="1" w:unhideWhenUsed="1"/>
     <w:lsdException w:name="Outline List 1" w:semiHidden="1" w:unhideWhenUsed="1"/>
@@ -1789,8 +1835,10 @@
     <w:lsdException w:name="Table Subtle 2" w:semiHidden="1" w:unhideWhenUsed="1"/>
     <w:lsdException w:name="Table Web 1" w:semiHidden="1" w:unhideWhenUsed="1"/>
     <w:lsdException w:name="Table Web 2" w:semiHidden="1" w:unhideWhenUsed="1"/>
+    <w:lsdException w:name="Table Web 3" w:semiHidden="1" w:unhideWhenUsed="1"/>
     <w:lsdException w:name="Balloon Text" w:semiHidden="1" w:unhideWhenUsed="1"/>
     <w:lsdException w:name="Table Grid" w:uiPriority="39"/>
+    <w:lsdException w:name="Table Theme" w:semiHidden="1" w:unhideWhenUsed="1"/>
     <w:lsdException w:name="Placeholder Text" w:semiHidden="1"/>
     <w:lsdException w:name="No Spacing" w:uiPriority="1" w:qFormat="1"/>
     <w:lsdException w:name="Light Shading" w:uiPriority="60"/>

</xml_diff>